<commit_message>
Actualizo README, informes y notebooks finales
</commit_message>
<xml_diff>
--- a/data/raw/Autism-Screening-Child-Data Description.docx
+++ b/data/raw/Autism-Screening-Child-Data Description.docx
@@ -4447,61 +4447,8 @@
         </w:rPr>
         <w:t xml:space="preserve"> </w:t>
       </w:r>
-    </w:p>
-    <w:p>
-      <w:pPr>
-        <w:jc w:val="both"/>
-        <w:rPr>
-          <w:rFonts w:ascii="Times New Roman" w:hAnsi="Times New Roman" w:cs="Times New Roman"/>
-          <w:sz w:val="20"/>
-          <w:szCs w:val="20"/>
-          <w:lang w:val="en-US"/>
-        </w:rPr>
-      </w:pPr>
-      <w:hyperlink r:id="rId6" w:tgtFrame="_blank" w:history="1">
-        <w:proofErr w:type="spellStart"/>
-        <w:r>
-          <w:rPr>
-            <w:rStyle w:val="Hipervnculo"/>
-          </w:rPr>
-          <w:t>Des</w:t>
-        </w:r>
-        <w:bookmarkStart w:id="0" w:name="_GoBack"/>
-        <w:bookmarkEnd w:id="0"/>
-        <w:r>
-          <w:rPr>
-            <w:rStyle w:val="Hipervnculo"/>
-          </w:rPr>
-          <w:t>c</w:t>
-        </w:r>
-        <w:r>
-          <w:rPr>
-            <w:rStyle w:val="Hipervnculo"/>
-          </w:rPr>
-          <w:t>ripcion</w:t>
-        </w:r>
-        <w:proofErr w:type="spellEnd"/>
-        <w:r>
-          <w:rPr>
-            <w:rStyle w:val="Hipervnculo"/>
-          </w:rPr>
-          <w:t xml:space="preserve"> y </w:t>
-        </w:r>
-        <w:proofErr w:type="spellStart"/>
-        <w:r>
-          <w:rPr>
-            <w:rStyle w:val="Hipervnculo"/>
-          </w:rPr>
-          <w:t>limpieza</w:t>
-        </w:r>
-        <w:proofErr w:type="spellEnd"/>
-        <w:r>
-          <w:rPr>
-            <w:rStyle w:val="Hipervnculo"/>
-          </w:rPr>
-          <w:t xml:space="preserve"> de dataset</w:t>
-        </w:r>
-      </w:hyperlink>
+      <w:bookmarkStart w:id="0" w:name="_GoBack"/>
+      <w:bookmarkEnd w:id="0"/>
     </w:p>
     <w:sectPr>
       <w:pgSz w:w="11906" w:h="16838"/>

</xml_diff>